<commit_message>
Subtarea 1 de Sample set completa con exito
El archivo de resultado Sample_set_results.tsv completo. 2 acronimos erroneos y falta introducir los offset en los textos
</commit_message>
<xml_diff>
--- a/Herramientas/CaracteresUnicode.docx
+++ b/Herramientas/CaracteresUnicode.docx
@@ -304,11 +304,279 @@
           </w:p>
         </w:tc>
       </w:tr>
+      <w:tr>
+        <w:trPr>
+          <w:cnfStyle w:val="000000100000" w:firstRow="0" w:lastRow="0" w:firstColumn="0" w:lastColumn="0" w:oddVBand="0" w:evenVBand="0" w:oddHBand="1" w:evenHBand="0" w:firstRowFirstColumn="0" w:firstRowLastColumn="0" w:lastRowFirstColumn="0" w:lastRowLastColumn="0"/>
+        </w:trPr>
+        <w:tc>
+          <w:tcPr>
+            <w:cnfStyle w:val="001000000000" w:firstRow="0" w:lastRow="0" w:firstColumn="1" w:lastColumn="0" w:oddVBand="0" w:evenVBand="0" w:oddHBand="0" w:evenHBand="0" w:firstRowFirstColumn="0" w:firstRowLastColumn="0" w:lastRowFirstColumn="0" w:lastRowLastColumn="0"/>
+            <w:tcW w:w="5228" w:type="dxa"/>
+          </w:tcPr>
+          <w:p>
+            <w:pPr>
+              <w:jc w:val="center"/>
+            </w:pPr>
+            <w:r>
+              <w:t>-</w:t>
+            </w:r>
+          </w:p>
+        </w:tc>
+        <w:tc>
+          <w:tcPr>
+            <w:tcW w:w="5228" w:type="dxa"/>
+          </w:tcPr>
+          <w:p>
+            <w:pPr>
+              <w:tabs>
+                <w:tab w:val="left" w:pos="1020"/>
+              </w:tabs>
+              <w:jc w:val="center"/>
+              <w:cnfStyle w:val="000000100000" w:firstRow="0" w:lastRow="0" w:firstColumn="0" w:lastColumn="0" w:oddVBand="0" w:evenVBand="0" w:oddHBand="1" w:evenHBand="0" w:firstRowFirstColumn="0" w:firstRowLastColumn="0" w:lastRowFirstColumn="0" w:lastRowLastColumn="0"/>
+            </w:pPr>
+            <w:r>
+              <w:t xml:space="preserve">\u002D </w:t>
+            </w:r>
+          </w:p>
+        </w:tc>
+      </w:tr>
+      <w:tr>
+        <w:tc>
+          <w:tcPr>
+            <w:tcW w:w="5228" w:type="dxa"/>
+          </w:tcPr>
+          <w:p>
+            <w:pPr>
+              <w:jc w:val="center"/>
+              <w:cnfStyle w:val="001000000000" w:firstRow="0" w:lastRow="0" w:firstColumn="1" w:lastColumn="0" w:oddVBand="0" w:evenVBand="0" w:oddHBand="0" w:evenHBand="0" w:firstRowFirstColumn="0" w:firstRowLastColumn="0" w:lastRowFirstColumn="0" w:lastRowLastColumn="0"/>
+            </w:pPr>
+            <w:r>
+              <w:t>&lt;</w:t>
+            </w:r>
+          </w:p>
+        </w:tc>
+        <w:tc>
+          <w:tcPr>
+            <w:tcW w:w="5228" w:type="dxa"/>
+          </w:tcPr>
+          <w:p>
+            <w:pPr>
+              <w:tabs>
+                <w:tab w:val="left" w:pos="1020"/>
+              </w:tabs>
+              <w:jc w:val="center"/>
+            </w:pPr>
+            <w:bookmarkStart w:id="0" w:name="_GoBack"/>
+            <w:r>
+              <w:t>\u003C</w:t>
+            </w:r>
+            <w:bookmarkEnd w:id="0"/>
+          </w:p>
+        </w:tc>
+      </w:tr>
+      <w:tr>
+        <w:trPr>
+          <w:cnfStyle w:val="000000100000" w:firstRow="0" w:lastRow="0" w:firstColumn="0" w:lastColumn="0" w:oddVBand="0" w:evenVBand="0" w:oddHBand="1" w:evenHBand="0" w:firstRowFirstColumn="0" w:firstRowLastColumn="0" w:lastRowFirstColumn="0" w:lastRowLastColumn="0"/>
+        </w:trPr>
+        <w:tc>
+          <w:tcPr>
+            <w:cnfStyle w:val="001000000000" w:firstRow="0" w:lastRow="0" w:firstColumn="1" w:lastColumn="0" w:oddVBand="0" w:evenVBand="0" w:oddHBand="0" w:evenHBand="0" w:firstRowFirstColumn="0" w:firstRowLastColumn="0" w:lastRowFirstColumn="0" w:lastRowLastColumn="0"/>
+            <w:tcW w:w="5228" w:type="dxa"/>
+          </w:tcPr>
+          <w:p>
+            <w:pPr>
+              <w:jc w:val="center"/>
+            </w:pPr>
+          </w:p>
+        </w:tc>
+        <w:tc>
+          <w:tcPr>
+            <w:tcW w:w="5228" w:type="dxa"/>
+          </w:tcPr>
+          <w:p>
+            <w:pPr>
+              <w:tabs>
+                <w:tab w:val="left" w:pos="1020"/>
+              </w:tabs>
+              <w:jc w:val="center"/>
+              <w:cnfStyle w:val="000000100000" w:firstRow="0" w:lastRow="0" w:firstColumn="0" w:lastColumn="0" w:oddVBand="0" w:evenVBand="0" w:oddHBand="1" w:evenHBand="0" w:firstRowFirstColumn="0" w:firstRowLastColumn="0" w:lastRowFirstColumn="0" w:lastRowLastColumn="0"/>
+            </w:pPr>
+          </w:p>
+        </w:tc>
+      </w:tr>
+      <w:tr>
+        <w:tc>
+          <w:tcPr>
+            <w:cnfStyle w:val="001000000000" w:firstRow="0" w:lastRow="0" w:firstColumn="1" w:lastColumn="0" w:oddVBand="0" w:evenVBand="0" w:oddHBand="0" w:evenHBand="0" w:firstRowFirstColumn="0" w:firstRowLastColumn="0" w:lastRowFirstColumn="0" w:lastRowLastColumn="0"/>
+            <w:tcW w:w="5228" w:type="dxa"/>
+          </w:tcPr>
+          <w:p>
+            <w:pPr>
+              <w:jc w:val="center"/>
+            </w:pPr>
+          </w:p>
+        </w:tc>
+        <w:tc>
+          <w:tcPr>
+            <w:tcW w:w="5228" w:type="dxa"/>
+          </w:tcPr>
+          <w:p>
+            <w:pPr>
+              <w:tabs>
+                <w:tab w:val="left" w:pos="1020"/>
+              </w:tabs>
+              <w:jc w:val="center"/>
+              <w:cnfStyle w:val="000000000000" w:firstRow="0" w:lastRow="0" w:firstColumn="0" w:lastColumn="0" w:oddVBand="0" w:evenVBand="0" w:oddHBand="0" w:evenHBand="0" w:firstRowFirstColumn="0" w:firstRowLastColumn="0" w:lastRowFirstColumn="0" w:lastRowLastColumn="0"/>
+            </w:pPr>
+          </w:p>
+        </w:tc>
+      </w:tr>
+      <w:tr>
+        <w:trPr>
+          <w:cnfStyle w:val="000000100000" w:firstRow="0" w:lastRow="0" w:firstColumn="0" w:lastColumn="0" w:oddVBand="0" w:evenVBand="0" w:oddHBand="1" w:evenHBand="0" w:firstRowFirstColumn="0" w:firstRowLastColumn="0" w:lastRowFirstColumn="0" w:lastRowLastColumn="0"/>
+        </w:trPr>
+        <w:tc>
+          <w:tcPr>
+            <w:cnfStyle w:val="001000000000" w:firstRow="0" w:lastRow="0" w:firstColumn="1" w:lastColumn="0" w:oddVBand="0" w:evenVBand="0" w:oddHBand="0" w:evenHBand="0" w:firstRowFirstColumn="0" w:firstRowLastColumn="0" w:lastRowFirstColumn="0" w:lastRowLastColumn="0"/>
+            <w:tcW w:w="5228" w:type="dxa"/>
+          </w:tcPr>
+          <w:p>
+            <w:pPr>
+              <w:jc w:val="center"/>
+            </w:pPr>
+          </w:p>
+        </w:tc>
+        <w:tc>
+          <w:tcPr>
+            <w:tcW w:w="5228" w:type="dxa"/>
+          </w:tcPr>
+          <w:p>
+            <w:pPr>
+              <w:tabs>
+                <w:tab w:val="left" w:pos="1020"/>
+              </w:tabs>
+              <w:jc w:val="center"/>
+              <w:cnfStyle w:val="000000100000" w:firstRow="0" w:lastRow="0" w:firstColumn="0" w:lastColumn="0" w:oddVBand="0" w:evenVBand="0" w:oddHBand="1" w:evenHBand="0" w:firstRowFirstColumn="0" w:firstRowLastColumn="0" w:lastRowFirstColumn="0" w:lastRowLastColumn="0"/>
+            </w:pPr>
+          </w:p>
+        </w:tc>
+      </w:tr>
+      <w:tr>
+        <w:tc>
+          <w:tcPr>
+            <w:cnfStyle w:val="001000000000" w:firstRow="0" w:lastRow="0" w:firstColumn="1" w:lastColumn="0" w:oddVBand="0" w:evenVBand="0" w:oddHBand="0" w:evenHBand="0" w:firstRowFirstColumn="0" w:firstRowLastColumn="0" w:lastRowFirstColumn="0" w:lastRowLastColumn="0"/>
+            <w:tcW w:w="5228" w:type="dxa"/>
+          </w:tcPr>
+          <w:p>
+            <w:pPr>
+              <w:jc w:val="center"/>
+            </w:pPr>
+          </w:p>
+        </w:tc>
+        <w:tc>
+          <w:tcPr>
+            <w:tcW w:w="5228" w:type="dxa"/>
+          </w:tcPr>
+          <w:p>
+            <w:pPr>
+              <w:tabs>
+                <w:tab w:val="left" w:pos="1020"/>
+              </w:tabs>
+              <w:jc w:val="center"/>
+              <w:cnfStyle w:val="000000000000" w:firstRow="0" w:lastRow="0" w:firstColumn="0" w:lastColumn="0" w:oddVBand="0" w:evenVBand="0" w:oddHBand="0" w:evenHBand="0" w:firstRowFirstColumn="0" w:firstRowLastColumn="0" w:lastRowFirstColumn="0" w:lastRowLastColumn="0"/>
+            </w:pPr>
+          </w:p>
+        </w:tc>
+      </w:tr>
+      <w:tr>
+        <w:trPr>
+          <w:cnfStyle w:val="000000100000" w:firstRow="0" w:lastRow="0" w:firstColumn="0" w:lastColumn="0" w:oddVBand="0" w:evenVBand="0" w:oddHBand="1" w:evenHBand="0" w:firstRowFirstColumn="0" w:firstRowLastColumn="0" w:lastRowFirstColumn="0" w:lastRowLastColumn="0"/>
+        </w:trPr>
+        <w:tc>
+          <w:tcPr>
+            <w:cnfStyle w:val="001000000000" w:firstRow="0" w:lastRow="0" w:firstColumn="1" w:lastColumn="0" w:oddVBand="0" w:evenVBand="0" w:oddHBand="0" w:evenHBand="0" w:firstRowFirstColumn="0" w:firstRowLastColumn="0" w:lastRowFirstColumn="0" w:lastRowLastColumn="0"/>
+            <w:tcW w:w="5228" w:type="dxa"/>
+          </w:tcPr>
+          <w:p>
+            <w:pPr>
+              <w:jc w:val="center"/>
+            </w:pPr>
+          </w:p>
+        </w:tc>
+        <w:tc>
+          <w:tcPr>
+            <w:tcW w:w="5228" w:type="dxa"/>
+          </w:tcPr>
+          <w:p>
+            <w:pPr>
+              <w:tabs>
+                <w:tab w:val="left" w:pos="1020"/>
+              </w:tabs>
+              <w:jc w:val="center"/>
+              <w:cnfStyle w:val="000000100000" w:firstRow="0" w:lastRow="0" w:firstColumn="0" w:lastColumn="0" w:oddVBand="0" w:evenVBand="0" w:oddHBand="1" w:evenHBand="0" w:firstRowFirstColumn="0" w:firstRowLastColumn="0" w:lastRowFirstColumn="0" w:lastRowLastColumn="0"/>
+            </w:pPr>
+          </w:p>
+        </w:tc>
+      </w:tr>
+      <w:tr>
+        <w:tc>
+          <w:tcPr>
+            <w:cnfStyle w:val="001000000000" w:firstRow="0" w:lastRow="0" w:firstColumn="1" w:lastColumn="0" w:oddVBand="0" w:evenVBand="0" w:oddHBand="0" w:evenHBand="0" w:firstRowFirstColumn="0" w:firstRowLastColumn="0" w:lastRowFirstColumn="0" w:lastRowLastColumn="0"/>
+            <w:tcW w:w="5228" w:type="dxa"/>
+          </w:tcPr>
+          <w:p>
+            <w:pPr>
+              <w:jc w:val="center"/>
+            </w:pPr>
+          </w:p>
+        </w:tc>
+        <w:tc>
+          <w:tcPr>
+            <w:tcW w:w="5228" w:type="dxa"/>
+          </w:tcPr>
+          <w:p>
+            <w:pPr>
+              <w:tabs>
+                <w:tab w:val="left" w:pos="1020"/>
+              </w:tabs>
+              <w:jc w:val="center"/>
+              <w:cnfStyle w:val="000000000000" w:firstRow="0" w:lastRow="0" w:firstColumn="0" w:lastColumn="0" w:oddVBand="0" w:evenVBand="0" w:oddHBand="0" w:evenHBand="0" w:firstRowFirstColumn="0" w:firstRowLastColumn="0" w:lastRowFirstColumn="0" w:lastRowLastColumn="0"/>
+            </w:pPr>
+          </w:p>
+        </w:tc>
+      </w:tr>
+      <w:tr>
+        <w:trPr>
+          <w:cnfStyle w:val="000000100000" w:firstRow="0" w:lastRow="0" w:firstColumn="0" w:lastColumn="0" w:oddVBand="0" w:evenVBand="0" w:oddHBand="1" w:evenHBand="0" w:firstRowFirstColumn="0" w:firstRowLastColumn="0" w:lastRowFirstColumn="0" w:lastRowLastColumn="0"/>
+        </w:trPr>
+        <w:tc>
+          <w:tcPr>
+            <w:cnfStyle w:val="001000000000" w:firstRow="0" w:lastRow="0" w:firstColumn="1" w:lastColumn="0" w:oddVBand="0" w:evenVBand="0" w:oddHBand="0" w:evenHBand="0" w:firstRowFirstColumn="0" w:firstRowLastColumn="0" w:lastRowFirstColumn="0" w:lastRowLastColumn="0"/>
+            <w:tcW w:w="5228" w:type="dxa"/>
+          </w:tcPr>
+          <w:p>
+            <w:pPr>
+              <w:jc w:val="center"/>
+            </w:pPr>
+          </w:p>
+        </w:tc>
+        <w:tc>
+          <w:tcPr>
+            <w:tcW w:w="5228" w:type="dxa"/>
+          </w:tcPr>
+          <w:p>
+            <w:pPr>
+              <w:tabs>
+                <w:tab w:val="left" w:pos="1020"/>
+              </w:tabs>
+              <w:jc w:val="center"/>
+              <w:cnfStyle w:val="000000100000" w:firstRow="0" w:lastRow="0" w:firstColumn="0" w:lastColumn="0" w:oddVBand="0" w:evenVBand="0" w:oddHBand="1" w:evenHBand="0" w:firstRowFirstColumn="0" w:firstRowLastColumn="0" w:lastRowFirstColumn="0" w:lastRowLastColumn="0"/>
+            </w:pPr>
+          </w:p>
+        </w:tc>
+      </w:tr>
     </w:tbl>
-    <w:p>
-      <w:bookmarkStart w:id="0" w:name="_GoBack"/>
-      <w:bookmarkEnd w:id="0"/>
-    </w:p>
+    <w:p/>
     <w:sectPr>
       <w:pgSz w:w="11906" w:h="16838"/>
       <w:pgMar w:top="720" w:right="720" w:bottom="720" w:left="720" w:header="708" w:footer="708" w:gutter="0"/>

</xml_diff>

<commit_message>
TRAINING SET: Correcciones realizadas al procesador lexico
Correcciones realizadas al procesador lexico para el procesamiento de los textos de la subtrack 1 del training set
</commit_message>
<xml_diff>
--- a/Herramientas/CaracteresUnicode.docx
+++ b/Herramientas/CaracteresUnicode.docx
@@ -148,9 +148,11 @@
               <w:jc w:val="center"/>
               <w:cnfStyle w:val="000000100000" w:firstRow="0" w:lastRow="0" w:firstColumn="0" w:lastColumn="0" w:oddVBand="0" w:evenVBand="0" w:oddHBand="1" w:evenHBand="0" w:firstRowFirstColumn="0" w:firstRowLastColumn="0" w:lastRowFirstColumn="0" w:lastRowLastColumn="0"/>
             </w:pPr>
+            <w:bookmarkStart w:id="0" w:name="_GoBack"/>
             <w:r>
               <w:t>\u0025</w:t>
             </w:r>
+            <w:bookmarkEnd w:id="0"/>
           </w:p>
         </w:tc>
       </w:tr>
@@ -822,12 +824,12 @@
       <w:tr>
         <w:tc>
           <w:tcPr>
-            <w:tcW w:w="5228" w:type="dxa"/>
-          </w:tcPr>
-          <w:p>
-            <w:pPr>
-              <w:jc w:val="center"/>
-              <w:cnfStyle w:val="001000000000" w:firstRow="0" w:lastRow="0" w:firstColumn="1" w:lastColumn="0" w:oddVBand="0" w:evenVBand="0" w:oddHBand="0" w:evenHBand="0" w:firstRowFirstColumn="0" w:firstRowLastColumn="0" w:lastRowFirstColumn="0" w:lastRowLastColumn="0"/>
+            <w:cnfStyle w:val="001000000000" w:firstRow="0" w:lastRow="0" w:firstColumn="1" w:lastColumn="0" w:oddVBand="0" w:evenVBand="0" w:oddHBand="0" w:evenHBand="0" w:firstRowFirstColumn="0" w:firstRowLastColumn="0" w:lastRowFirstColumn="0" w:lastRowLastColumn="0"/>
+            <w:tcW w:w="5228" w:type="dxa"/>
+          </w:tcPr>
+          <w:p>
+            <w:pPr>
+              <w:jc w:val="center"/>
               <w:rPr>
                 <w:rFonts w:ascii="Consolas" w:hAnsi="Consolas" w:cs="Consolas"/>
                 <w:sz w:val="20"/>
@@ -854,12 +856,11 @@
                 <w:tab w:val="left" w:pos="1020"/>
               </w:tabs>
               <w:jc w:val="center"/>
-            </w:pPr>
-            <w:bookmarkStart w:id="0" w:name="_GoBack"/>
+              <w:cnfStyle w:val="000000000000" w:firstRow="0" w:lastRow="0" w:firstColumn="0" w:lastColumn="0" w:oddVBand="0" w:evenVBand="0" w:oddHBand="0" w:evenHBand="0" w:firstRowFirstColumn="0" w:firstRowLastColumn="0" w:lastRowFirstColumn="0" w:lastRowLastColumn="0"/>
+            </w:pPr>
             <w:r>
               <w:t>\u00B5</w:t>
             </w:r>
-            <w:bookmarkEnd w:id="0"/>
           </w:p>
         </w:tc>
       </w:tr>
@@ -881,6 +882,14 @@
                 <w:szCs w:val="20"/>
               </w:rPr>
             </w:pPr>
+            <w:r>
+              <w:rPr>
+                <w:rFonts w:ascii="Consolas" w:hAnsi="Consolas" w:cs="Consolas"/>
+                <w:sz w:val="20"/>
+                <w:szCs w:val="20"/>
+              </w:rPr>
+              <w:t>&gt;</w:t>
+            </w:r>
           </w:p>
         </w:tc>
         <w:tc>
@@ -895,24 +904,35 @@
               <w:jc w:val="center"/>
               <w:cnfStyle w:val="000000100000" w:firstRow="0" w:lastRow="0" w:firstColumn="0" w:lastColumn="0" w:oddVBand="0" w:evenVBand="0" w:oddHBand="1" w:evenHBand="0" w:firstRowFirstColumn="0" w:firstRowLastColumn="0" w:lastRowFirstColumn="0" w:lastRowLastColumn="0"/>
             </w:pPr>
-          </w:p>
-        </w:tc>
-      </w:tr>
-      <w:tr>
-        <w:tc>
-          <w:tcPr>
-            <w:cnfStyle w:val="001000000000" w:firstRow="0" w:lastRow="0" w:firstColumn="1" w:lastColumn="0" w:oddVBand="0" w:evenVBand="0" w:oddHBand="0" w:evenHBand="0" w:firstRowFirstColumn="0" w:firstRowLastColumn="0" w:lastRowFirstColumn="0" w:lastRowLastColumn="0"/>
-            <w:tcW w:w="5228" w:type="dxa"/>
-          </w:tcPr>
-          <w:p>
-            <w:pPr>
-              <w:jc w:val="center"/>
-              <w:rPr>
-                <w:rFonts w:ascii="Consolas" w:hAnsi="Consolas" w:cs="Consolas"/>
-                <w:sz w:val="20"/>
-                <w:szCs w:val="20"/>
-              </w:rPr>
-            </w:pPr>
+            <w:r>
+              <w:t>\u003E</w:t>
+            </w:r>
+          </w:p>
+        </w:tc>
+      </w:tr>
+      <w:tr>
+        <w:tc>
+          <w:tcPr>
+            <w:cnfStyle w:val="001000000000" w:firstRow="0" w:lastRow="0" w:firstColumn="1" w:lastColumn="0" w:oddVBand="0" w:evenVBand="0" w:oddHBand="0" w:evenHBand="0" w:firstRowFirstColumn="0" w:firstRowLastColumn="0" w:lastRowFirstColumn="0" w:lastRowLastColumn="0"/>
+            <w:tcW w:w="5228" w:type="dxa"/>
+          </w:tcPr>
+          <w:p>
+            <w:pPr>
+              <w:jc w:val="center"/>
+              <w:rPr>
+                <w:rFonts w:ascii="Consolas" w:hAnsi="Consolas" w:cs="Consolas"/>
+                <w:sz w:val="20"/>
+                <w:szCs w:val="20"/>
+              </w:rPr>
+            </w:pPr>
+            <w:r>
+              <w:rPr>
+                <w:rFonts w:ascii="Consolas" w:hAnsi="Consolas" w:cs="Consolas"/>
+                <w:sz w:val="20"/>
+                <w:szCs w:val="20"/>
+              </w:rPr>
+              <w:t>ß</w:t>
+            </w:r>
           </w:p>
         </w:tc>
         <w:tc>
@@ -927,6 +947,9 @@
               <w:jc w:val="center"/>
               <w:cnfStyle w:val="000000000000" w:firstRow="0" w:lastRow="0" w:firstColumn="0" w:lastColumn="0" w:oddVBand="0" w:evenVBand="0" w:oddHBand="0" w:evenHBand="0" w:firstRowFirstColumn="0" w:firstRowLastColumn="0" w:lastRowFirstColumn="0" w:lastRowLastColumn="0"/>
             </w:pPr>
+            <w:r>
+              <w:t>\u00DF</w:t>
+            </w:r>
           </w:p>
         </w:tc>
       </w:tr>
@@ -948,6 +971,14 @@
                 <w:szCs w:val="20"/>
               </w:rPr>
             </w:pPr>
+            <w:r>
+              <w:rPr>
+                <w:rFonts w:ascii="Consolas" w:hAnsi="Consolas" w:cs="Consolas"/>
+                <w:sz w:val="20"/>
+                <w:szCs w:val="20"/>
+              </w:rPr>
+              <w:t>,</w:t>
+            </w:r>
           </w:p>
         </w:tc>
         <w:tc>
@@ -1301,7 +1332,11 @@
         </w:tc>
       </w:tr>
     </w:tbl>
-    <w:p/>
+    <w:p>
+      <w:pPr>
+        <w:ind w:left="2124"/>
+      </w:pPr>
+    </w:p>
     <w:sectPr>
       <w:pgSz w:w="11906" w:h="16838"/>
       <w:pgMar w:top="720" w:right="720" w:bottom="720" w:left="720" w:header="708" w:footer="708" w:gutter="0"/>

</xml_diff>